<commit_message>
stuff on the journal
</commit_message>
<xml_diff>
--- a/Final Project/Final_project_jounal.docx
+++ b/Final Project/Final_project_jounal.docx
@@ -6,8 +6,14 @@
       <w:pPr>
         <w:pStyle w:val="Titel"/>
         <w:jc w:val="center"/>
-      </w:pPr>
-      <w:r>
+        <w:rPr>
+          <w:lang w:val="en-US"/>
+        </w:rPr>
+      </w:pPr>
+      <w:r>
+        <w:rPr>
+          <w:lang w:val="en-US"/>
+        </w:rPr>
         <w:t>ETICD: Final Project</w:t>
       </w:r>
     </w:p>
@@ -15,18 +21,22 @@
       <w:pPr>
         <w:pStyle w:val="Undertitel"/>
         <w:jc w:val="center"/>
-      </w:pPr>
-      <w:r>
+        <w:rPr>
+          <w:lang w:val="en-US"/>
+        </w:rPr>
+      </w:pPr>
+      <w:r>
+        <w:rPr>
+          <w:lang w:val="en-US"/>
+        </w:rPr>
         <w:t>4x4 bit</w:t>
       </w:r>
       <w:r>
-        <w:t xml:space="preserve"> </w:t>
-      </w:r>
-      <w:proofErr w:type="spellStart"/>
-      <w:r>
-        <w:t>multiplier</w:t>
-      </w:r>
-      <w:proofErr w:type="spellEnd"/>
+        <w:rPr>
+          <w:lang w:val="en-US"/>
+        </w:rPr>
+        <w:t xml:space="preserve"> multiplier</w:t>
+      </w:r>
     </w:p>
     <w:p>
       <w:pPr>
@@ -69,10 +79,7 @@
               <w:t>gaard</w:t>
             </w:r>
             <w:r>
-              <w:t xml:space="preserve"> </w:t>
-            </w:r>
-            <w:r>
-              <w:t>Norlyk</w:t>
+              <w:t xml:space="preserve"> Norlyk</w:t>
             </w:r>
           </w:p>
         </w:tc>
@@ -445,77 +452,203 @@
         <w:rPr>
           <w:lang w:val="en-US"/>
         </w:rPr>
-        <w:t xml:space="preserve">The full 4x4 bit </w:t>
+        <w:t>The full 4x4 bit multi</w:t>
+      </w:r>
+      <w:r>
+        <w:rPr>
+          <w:lang w:val="en-US"/>
+        </w:rPr>
+        <w:t>p</w:t>
+      </w:r>
+      <w:r>
+        <w:rPr>
+          <w:lang w:val="en-US"/>
+        </w:rPr>
+        <w:t>l</w:t>
+      </w:r>
+      <w:r>
+        <w:rPr>
+          <w:lang w:val="en-US"/>
+        </w:rPr>
+        <w:t>ier is made out of several full adders but together in a 4 by 4 array like</w:t>
+      </w:r>
+      <w:r>
+        <w:rPr>
+          <w:lang w:val="en-US"/>
+        </w:rPr>
+        <w:t xml:space="preserve"> figure 1, s</w:t>
+      </w:r>
+      <w:bookmarkStart w:id="0" w:name="_GoBack"/>
+      <w:bookmarkEnd w:id="0"/>
+      <w:r>
+        <w:rPr>
+          <w:lang w:val="en-US"/>
+        </w:rPr>
+        <w:t xml:space="preserve">o we started by making a single full adder in </w:t>
+      </w:r>
+      <w:commentRangeStart w:id="1"/>
+      <w:r>
+        <w:rPr>
+          <w:lang w:val="en-US"/>
+        </w:rPr>
+        <w:t>C</w:t>
+      </w:r>
+      <w:r>
+        <w:rPr>
+          <w:lang w:val="en-US"/>
+        </w:rPr>
+        <w:t>a</w:t>
+      </w:r>
+      <w:r>
+        <w:rPr>
+          <w:lang w:val="en-US"/>
+        </w:rPr>
+        <w:t>dence</w:t>
+      </w:r>
+      <w:commentRangeEnd w:id="1"/>
+      <w:r>
+        <w:rPr>
+          <w:rStyle w:val="Kommentarhenvisning"/>
+        </w:rPr>
+        <w:commentReference w:id="1"/>
+      </w:r>
+      <w:r>
+        <w:rPr>
+          <w:lang w:val="en-US"/>
+        </w:rPr>
+        <w:t xml:space="preserve"> </w:t>
+      </w:r>
+      <w:r>
+        <w:rPr>
+          <w:lang w:val="en-US"/>
+        </w:rPr>
+        <w:t>.</w:t>
+      </w:r>
+    </w:p>
+    <w:p>
+      <w:pPr>
+        <w:rPr>
+          <w:lang w:val="en-US"/>
+        </w:rPr>
+      </w:pPr>
+    </w:p>
+    <w:p>
+      <w:pPr>
+        <w:rPr>
+          <w:lang w:val="en-US"/>
+        </w:rPr>
+      </w:pPr>
+      <w:r>
+        <w:rPr>
+          <w:lang w:val="en-US"/>
+        </w:rPr>
+        <w:t>Due to the size of the schematic, putti</w:t>
+      </w:r>
+      <w:r>
+        <w:rPr>
+          <w:lang w:val="en-US"/>
+        </w:rPr>
+        <w:t xml:space="preserve">ng this full adder into a grid </w:t>
+      </w:r>
+      <w:r>
+        <w:rPr>
+          <w:lang w:val="en-US"/>
+        </w:rPr>
+        <w:t xml:space="preserve">would require a lot of extra work, so we instead made a symbol in Cadence representing the full </w:t>
+      </w:r>
+      <w:commentRangeStart w:id="2"/>
+      <w:r>
+        <w:rPr>
+          <w:lang w:val="en-US"/>
+        </w:rPr>
+        <w:t>adder</w:t>
+      </w:r>
+      <w:commentRangeEnd w:id="2"/>
+      <w:r>
+        <w:rPr>
+          <w:rStyle w:val="Kommentarhenvisning"/>
+        </w:rPr>
+        <w:commentReference w:id="2"/>
+      </w:r>
+      <w:r>
+        <w:rPr>
+          <w:lang w:val="en-US"/>
+        </w:rPr>
+        <w:t>:</w:t>
+      </w:r>
+    </w:p>
+    <w:p>
+      <w:pPr>
+        <w:pStyle w:val="Overskrift2"/>
+        <w:rPr>
+          <w:lang w:val="en-US"/>
+        </w:rPr>
+      </w:pPr>
+      <w:r>
+        <w:rPr>
+          <w:lang w:val="en-GB"/>
+        </w:rPr>
+        <w:t>Analys</w:t>
+      </w:r>
+      <w:r>
+        <w:rPr>
+          <w:lang w:val="en-GB"/>
+        </w:rPr>
+        <w:t>ing</w:t>
+      </w:r>
+      <w:r>
+        <w:rPr>
+          <w:lang w:val="en-US"/>
+        </w:rPr>
+        <w:t xml:space="preserve"> the Full adder:</w:t>
+      </w:r>
+    </w:p>
+    <w:p>
+      <w:pPr>
+        <w:rPr>
+          <w:lang w:val="en-US"/>
+        </w:rPr>
+      </w:pPr>
+    </w:p>
+    <w:p>
+      <w:pPr>
+        <w:rPr>
+          <w:lang w:val="en-US"/>
+        </w:rPr>
+      </w:pPr>
+      <w:r>
+        <w:rPr>
+          <w:lang w:val="en-US"/>
+        </w:rPr>
+        <w:t xml:space="preserve">After creating the symbol we made, a simple </w:t>
       </w:r>
       <w:proofErr w:type="spellStart"/>
       <w:r>
         <w:rPr>
           <w:lang w:val="en-US"/>
         </w:rPr>
-        <w:t>multilpier</w:t>
+        <w:t>testbench</w:t>
       </w:r>
       <w:proofErr w:type="spellEnd"/>
       <w:r>
         <w:rPr>
           <w:lang w:val="en-US"/>
         </w:rPr>
-        <w:t xml:space="preserve"> </w:t>
-      </w:r>
-      <w:proofErr w:type="gramStart"/>
-      <w:r>
-        <w:rPr>
-          <w:lang w:val="en-US"/>
-        </w:rPr>
-        <w:t>is made</w:t>
-      </w:r>
-      <w:proofErr w:type="gramEnd"/>
-      <w:r>
-        <w:rPr>
-          <w:lang w:val="en-US"/>
-        </w:rPr>
-        <w:t xml:space="preserve"> out of several full adders but together in a 4 by 4 array like</w:t>
-      </w:r>
-      <w:r>
-        <w:rPr>
-          <w:lang w:val="en-US"/>
-        </w:rPr>
-        <w:t xml:space="preserve"> figure 1. </w:t>
-      </w:r>
-      <w:proofErr w:type="gramStart"/>
-      <w:r>
-        <w:rPr>
-          <w:lang w:val="en-US"/>
-        </w:rPr>
-        <w:t>So</w:t>
-      </w:r>
-      <w:proofErr w:type="gramEnd"/>
-      <w:r>
-        <w:rPr>
-          <w:lang w:val="en-US"/>
-        </w:rPr>
-        <w:t xml:space="preserve"> we started by making a single full adder in </w:t>
-      </w:r>
-      <w:commentRangeStart w:id="0"/>
-      <w:proofErr w:type="spellStart"/>
-      <w:r>
-        <w:rPr>
-          <w:lang w:val="en-US"/>
-        </w:rPr>
-        <w:t>Candence</w:t>
-      </w:r>
-      <w:commentRangeEnd w:id="0"/>
-      <w:proofErr w:type="spellEnd"/>
+        <w:t xml:space="preserve"> to test, whether the logic table of our full adder matches the theoretic one, with a simple DC </w:t>
+      </w:r>
+      <w:commentRangeStart w:id="3"/>
+      <w:r>
+        <w:rPr>
+          <w:lang w:val="en-US"/>
+        </w:rPr>
+        <w:t>simulation</w:t>
+      </w:r>
+      <w:commentRangeEnd w:id="3"/>
       <w:r>
         <w:rPr>
           <w:rStyle w:val="Kommentarhenvisning"/>
         </w:rPr>
-        <w:commentReference w:id="0"/>
-      </w:r>
-      <w:r>
-        <w:rPr>
-          <w:lang w:val="en-US"/>
-        </w:rPr>
-        <w:t xml:space="preserve"> </w:t>
+        <w:commentReference w:id="3"/>
       </w:r>
       <w:r>
         <w:rPr>
@@ -533,50 +666,145 @@
     </w:p>
     <w:p>
       <w:pPr>
-        <w:rPr>
-          <w:lang w:val="en-US"/>
-        </w:rPr>
-      </w:pPr>
-      <w:r>
-        <w:rPr>
-          <w:lang w:val="en-US"/>
-        </w:rPr>
-        <w:t xml:space="preserve">Due to the size of the schematic, putting this full adder into a </w:t>
-      </w:r>
-      <w:proofErr w:type="gramStart"/>
-      <w:r>
-        <w:rPr>
-          <w:lang w:val="en-US"/>
-        </w:rPr>
-        <w:t>grid,</w:t>
-      </w:r>
-      <w:proofErr w:type="gramEnd"/>
-      <w:r>
-        <w:rPr>
-          <w:lang w:val="en-US"/>
-        </w:rPr>
-        <w:t xml:space="preserve"> would require a lot of extra work, so we instead made a symbol in Cadence representing the full </w:t>
-      </w:r>
-      <w:commentRangeStart w:id="1"/>
-      <w:r>
-        <w:rPr>
-          <w:lang w:val="en-US"/>
-        </w:rPr>
-        <w:t>adder</w:t>
-      </w:r>
-      <w:commentRangeEnd w:id="1"/>
+        <w:pStyle w:val="Overskrift1"/>
+        <w:rPr>
+          <w:lang w:val="en-US"/>
+        </w:rPr>
+      </w:pPr>
+      <w:r>
+        <w:rPr>
+          <w:lang w:val="en-US"/>
+        </w:rPr>
+        <w:t>Creating the full 4x4 bit multiplier schematic:</w:t>
+      </w:r>
+    </w:p>
+    <w:p>
+      <w:pPr>
+        <w:rPr>
+          <w:lang w:val="en-US"/>
+        </w:rPr>
+      </w:pPr>
+    </w:p>
+    <w:p>
+      <w:pPr>
+        <w:rPr>
+          <w:lang w:val="en-US"/>
+        </w:rPr>
+      </w:pPr>
+      <w:r>
+        <w:rPr>
+          <w:lang w:val="en-US"/>
+        </w:rPr>
+        <w:t xml:space="preserve">After testing the Full adder we created a new schematic, where we set up the full 4x4 bit multiplier with our </w:t>
+      </w:r>
+    </w:p>
+    <w:p>
+      <w:pPr>
+        <w:pStyle w:val="Overskrift2"/>
+        <w:rPr>
+          <w:lang w:val="en-US"/>
+        </w:rPr>
+      </w:pPr>
+      <w:r>
+        <w:rPr>
+          <w:lang w:val="en-US"/>
+        </w:rPr>
+        <w:t>Analyzing</w:t>
+      </w:r>
+      <w:r>
+        <w:rPr>
+          <w:lang w:val="en-US"/>
+        </w:rPr>
+        <w:t xml:space="preserve"> the 4x4 bit schematic:</w:t>
+      </w:r>
+    </w:p>
+    <w:p>
+      <w:pPr>
+        <w:rPr>
+          <w:lang w:val="en-US"/>
+        </w:rPr>
+      </w:pPr>
+      <w:r>
+        <w:rPr>
+          <w:lang w:val="en-US"/>
+        </w:rPr>
+        <w:t xml:space="preserve">First we used a square pulse signal, to check the on and off </w:t>
+      </w:r>
+      <w:commentRangeStart w:id="4"/>
+      <w:r>
+        <w:rPr>
+          <w:lang w:val="en-US"/>
+        </w:rPr>
+        <w:t>delay</w:t>
+      </w:r>
+      <w:commentRangeEnd w:id="4"/>
       <w:r>
         <w:rPr>
           <w:rStyle w:val="Kommentarhenvisning"/>
         </w:rPr>
-        <w:commentReference w:id="1"/>
-      </w:r>
-      <w:r>
-        <w:rPr>
-          <w:lang w:val="en-US"/>
-        </w:rPr>
-        <w:t>:</w:t>
-      </w:r>
+        <w:commentReference w:id="4"/>
+      </w:r>
+      <w:r>
+        <w:rPr>
+          <w:lang w:val="en-US"/>
+        </w:rPr>
+        <w:t>.</w:t>
+      </w:r>
+    </w:p>
+    <w:p>
+      <w:pPr>
+        <w:rPr>
+          <w:lang w:val="en-US"/>
+        </w:rPr>
+      </w:pPr>
+    </w:p>
+    <w:p>
+      <w:pPr>
+        <w:rPr>
+          <w:lang w:val="en-US"/>
+        </w:rPr>
+      </w:pPr>
+      <w:r>
+        <w:rPr>
+          <w:lang w:val="en-US"/>
+        </w:rPr>
+        <w:t xml:space="preserve">Then we need to find the power </w:t>
+      </w:r>
+      <w:commentRangeStart w:id="5"/>
+      <w:r>
+        <w:rPr>
+          <w:lang w:val="en-US"/>
+        </w:rPr>
+        <w:t>consumption</w:t>
+      </w:r>
+      <w:commentRangeEnd w:id="5"/>
+      <w:r>
+        <w:rPr>
+          <w:rStyle w:val="Kommentarhenvisning"/>
+        </w:rPr>
+        <w:commentReference w:id="5"/>
+      </w:r>
+    </w:p>
+    <w:p>
+      <w:pPr>
+        <w:pStyle w:val="Overskrift1"/>
+        <w:rPr>
+          <w:lang w:val="en-US"/>
+        </w:rPr>
+      </w:pPr>
+      <w:r>
+        <w:rPr>
+          <w:lang w:val="en-US"/>
+        </w:rPr>
+        <w:t>Creating the layout for the full adder:</w:t>
+      </w:r>
+    </w:p>
+    <w:p>
+      <w:pPr>
+        <w:rPr>
+          <w:lang w:val="en-US"/>
+        </w:rPr>
+      </w:pPr>
     </w:p>
     <w:p>
       <w:pPr>
@@ -585,173 +813,44 @@
           <w:lang w:val="en-US"/>
         </w:rPr>
       </w:pPr>
-      <w:proofErr w:type="spellStart"/>
-      <w:r>
-        <w:rPr>
-          <w:lang w:val="en-US"/>
-        </w:rPr>
-        <w:t>Analysing</w:t>
-      </w:r>
-      <w:proofErr w:type="spellEnd"/>
-      <w:r>
-        <w:rPr>
-          <w:lang w:val="en-US"/>
-        </w:rPr>
-        <w:t xml:space="preserve"> the Full adder:</w:t>
-      </w:r>
-    </w:p>
-    <w:p>
-      <w:pPr>
-        <w:rPr>
-          <w:lang w:val="en-US"/>
-        </w:rPr>
-      </w:pPr>
-    </w:p>
-    <w:p>
-      <w:pPr>
-        <w:rPr>
-          <w:lang w:val="en-US"/>
-        </w:rPr>
-      </w:pPr>
-      <w:r>
-        <w:rPr>
-          <w:lang w:val="en-US"/>
-        </w:rPr>
-        <w:t xml:space="preserve">After creating the symbol we made, a simple </w:t>
-      </w:r>
-      <w:proofErr w:type="spellStart"/>
-      <w:r>
-        <w:rPr>
-          <w:lang w:val="en-US"/>
-        </w:rPr>
-        <w:t>testbench</w:t>
-      </w:r>
-      <w:proofErr w:type="spellEnd"/>
-      <w:r>
-        <w:rPr>
-          <w:lang w:val="en-US"/>
-        </w:rPr>
-        <w:t xml:space="preserve"> to test, whether the logic table of our full adder matches the theoretic one, with a simple DC </w:t>
-      </w:r>
-      <w:commentRangeStart w:id="2"/>
-      <w:r>
-        <w:rPr>
-          <w:lang w:val="en-US"/>
-        </w:rPr>
-        <w:t>simulation</w:t>
-      </w:r>
-      <w:commentRangeEnd w:id="2"/>
-      <w:r>
-        <w:rPr>
-          <w:rStyle w:val="Kommentarhenvisning"/>
-        </w:rPr>
-        <w:commentReference w:id="2"/>
-      </w:r>
-      <w:r>
-        <w:rPr>
-          <w:lang w:val="en-US"/>
-        </w:rPr>
-        <w:t>.</w:t>
-      </w:r>
-    </w:p>
-    <w:p>
-      <w:pPr>
-        <w:rPr>
-          <w:lang w:val="en-US"/>
-        </w:rPr>
-      </w:pPr>
-    </w:p>
-    <w:p>
-      <w:pPr>
-        <w:pStyle w:val="Overskrift1"/>
-        <w:rPr>
-          <w:lang w:val="en-US"/>
-        </w:rPr>
-      </w:pPr>
-      <w:r>
-        <w:rPr>
-          <w:lang w:val="en-US"/>
-        </w:rPr>
-        <w:t>Creating the full 4x4 bit multiplier schematic:</w:t>
-      </w:r>
-    </w:p>
-    <w:p>
-      <w:pPr>
-        <w:rPr>
-          <w:lang w:val="en-US"/>
-        </w:rPr>
-      </w:pPr>
-    </w:p>
-    <w:p>
-      <w:pPr>
-        <w:rPr>
-          <w:lang w:val="en-US"/>
-        </w:rPr>
-      </w:pPr>
-      <w:r>
-        <w:rPr>
-          <w:lang w:val="en-US"/>
-        </w:rPr>
-        <w:t xml:space="preserve">After testing the Full adder we created a new schematic, where we set up the full 4x4 bit multiplier with our </w:t>
-      </w:r>
-      <w:bookmarkStart w:id="3" w:name="_GoBack"/>
-      <w:bookmarkEnd w:id="3"/>
-    </w:p>
-    <w:p>
-      <w:pPr>
-        <w:pStyle w:val="Overskrift2"/>
-        <w:rPr>
-          <w:lang w:val="en-US"/>
-        </w:rPr>
-      </w:pPr>
-      <w:proofErr w:type="spellStart"/>
-      <w:r>
-        <w:rPr>
-          <w:lang w:val="en-US"/>
-        </w:rPr>
-        <w:t>Analysing</w:t>
-      </w:r>
-      <w:proofErr w:type="spellEnd"/>
-      <w:r>
-        <w:rPr>
-          <w:lang w:val="en-US"/>
-        </w:rPr>
-        <w:t xml:space="preserve"> the 4x4 bit schematic:</w:t>
-      </w:r>
-    </w:p>
-    <w:p>
-      <w:pPr>
-        <w:pStyle w:val="Overskrift1"/>
-        <w:rPr>
-          <w:lang w:val="en-US"/>
-        </w:rPr>
-      </w:pPr>
-      <w:r>
-        <w:rPr>
-          <w:lang w:val="en-US"/>
-        </w:rPr>
-        <w:t>Creating the layout for the full adder:</w:t>
-      </w:r>
-    </w:p>
-    <w:p>
-      <w:pPr>
-        <w:rPr>
-          <w:lang w:val="en-US"/>
-        </w:rPr>
-      </w:pPr>
-    </w:p>
-    <w:p>
-      <w:pPr>
-        <w:pStyle w:val="Overskrift2"/>
-        <w:rPr>
-          <w:lang w:val="en-US"/>
-        </w:rPr>
-      </w:pPr>
       <w:r>
         <w:rPr>
           <w:lang w:val="en-US"/>
         </w:rPr>
         <w:t>Doing the post-layout simulations for full adder:</w:t>
+      </w:r>
+    </w:p>
+    <w:p>
+      <w:pPr>
+        <w:rPr>
+          <w:lang w:val="en-US"/>
+        </w:rPr>
+      </w:pPr>
+      <w:r>
+        <w:rPr>
+          <w:lang w:val="en-US"/>
+        </w:rPr>
+        <w:t>The D-something simulation</w:t>
+      </w:r>
+    </w:p>
+    <w:p>
+      <w:pPr>
+        <w:rPr>
+          <w:lang w:val="en-US"/>
+        </w:rPr>
+      </w:pPr>
+    </w:p>
+    <w:p>
+      <w:pPr>
+        <w:rPr>
+          <w:lang w:val="en-US"/>
+        </w:rPr>
+      </w:pPr>
+      <w:r>
+        <w:rPr>
+          <w:lang w:val="en-US"/>
+        </w:rPr>
+        <w:t>The V-something simulation</w:t>
       </w:r>
     </w:p>
     <w:sectPr>
@@ -766,7 +865,7 @@
 
 <file path=word/comments.xml><?xml version="1.0" encoding="utf-8"?>
 <w:comments xmlns:wpc="http://schemas.microsoft.com/office/word/2010/wordprocessingCanvas" xmlns:mc="http://schemas.openxmlformats.org/markup-compatibility/2006" xmlns:o="urn:schemas-microsoft-com:office:office" xmlns:r="http://schemas.openxmlformats.org/officeDocument/2006/relationships" xmlns:m="http://schemas.openxmlformats.org/officeDocument/2006/math" xmlns:v="urn:schemas-microsoft-com:vml" xmlns:wp14="http://schemas.microsoft.com/office/word/2010/wordprocessingDrawing" xmlns:wp="http://schemas.openxmlformats.org/drawingml/2006/wordprocessingDrawing" xmlns:w10="urn:schemas-microsoft-com:office:word" xmlns:w="http://schemas.openxmlformats.org/wordprocessingml/2006/main" xmlns:w14="http://schemas.microsoft.com/office/word/2010/wordml" xmlns:w15="http://schemas.microsoft.com/office/word/2012/wordml" xmlns:wpg="http://schemas.microsoft.com/office/word/2010/wordprocessingGroup" xmlns:wpi="http://schemas.microsoft.com/office/word/2010/wordprocessingInk" xmlns:wne="http://schemas.microsoft.com/office/word/2006/wordml" xmlns:wps="http://schemas.microsoft.com/office/word/2010/wordprocessingShape" mc:Ignorable="w14 w15 wp14">
-  <w:comment w:id="0" w:author="Jonathan" w:date="2017-12-05T15:42:00Z" w:initials="J">
+  <w:comment w:id="1" w:author="Jonathan" w:date="2017-12-05T15:42:00Z" w:initials="J">
     <w:p>
       <w:pPr>
         <w:pStyle w:val="Kommentartekst"/>
@@ -788,7 +887,7 @@
       </w:r>
     </w:p>
   </w:comment>
-  <w:comment w:id="1" w:author="Jonathan" w:date="2017-12-05T15:44:00Z" w:initials="J">
+  <w:comment w:id="2" w:author="Jonathan" w:date="2017-12-05T15:44:00Z" w:initials="J">
     <w:p>
       <w:pPr>
         <w:pStyle w:val="Kommentartekst"/>
@@ -810,7 +909,7 @@
       </w:r>
     </w:p>
   </w:comment>
-  <w:comment w:id="2" w:author="Jonathan" w:date="2017-12-05T15:46:00Z" w:initials="J">
+  <w:comment w:id="3" w:author="Jonathan" w:date="2017-12-05T15:46:00Z" w:initials="J">
     <w:p>
       <w:pPr>
         <w:pStyle w:val="Kommentartekst"/>
@@ -840,6 +939,57 @@
       <w:r>
         <w:t xml:space="preserve"> of simulation</w:t>
       </w:r>
+    </w:p>
+  </w:comment>
+  <w:comment w:id="4" w:author="Jonathan" w:date="2017-12-07T13:51:00Z" w:initials="J">
+    <w:p>
+      <w:pPr>
+        <w:pStyle w:val="Kommentartekst"/>
+        <w:rPr>
+          <w:lang w:val="en-US"/>
+        </w:rPr>
+      </w:pPr>
+      <w:r>
+        <w:rPr>
+          <w:rStyle w:val="Kommentarhenvisning"/>
+        </w:rPr>
+        <w:annotationRef/>
+      </w:r>
+      <w:r>
+        <w:rPr>
+          <w:lang w:val="en-US"/>
+        </w:rPr>
+        <w:t>Input picture of delay pulse picture</w:t>
+      </w:r>
+    </w:p>
+  </w:comment>
+  <w:comment w:id="5" w:author="Jonathan" w:date="2017-12-07T13:52:00Z" w:initials="J">
+    <w:p>
+      <w:pPr>
+        <w:pStyle w:val="Kommentartekst"/>
+      </w:pPr>
+      <w:r>
+        <w:rPr>
+          <w:rStyle w:val="Kommentarhenvisning"/>
+        </w:rPr>
+        <w:annotationRef/>
+      </w:r>
+      <w:r>
+        <w:t xml:space="preserve">Do the </w:t>
+      </w:r>
+      <w:proofErr w:type="spellStart"/>
+      <w:r>
+        <w:t>consumption</w:t>
+      </w:r>
+      <w:proofErr w:type="spellEnd"/>
+      <w:r>
+        <w:t xml:space="preserve"> </w:t>
+      </w:r>
+      <w:proofErr w:type="spellStart"/>
+      <w:r>
+        <w:t>calc</w:t>
+      </w:r>
+      <w:proofErr w:type="spellEnd"/>
     </w:p>
   </w:comment>
 </w:comments>
@@ -850,6 +1000,8 @@
   <w15:commentEx w15:paraId="48A86633" w15:done="0"/>
   <w15:commentEx w15:paraId="7F659B6C" w15:done="0"/>
   <w15:commentEx w15:paraId="780889D3" w15:done="0"/>
+  <w15:commentEx w15:paraId="65EEF6A5" w15:done="0"/>
+  <w15:commentEx w15:paraId="1F251D13" w15:done="0"/>
 </w15:commentsEx>
 </file>
 

</xml_diff>